<commit_message>
Remove convention.hwp & Update convention.docx
</commit_message>
<xml_diff>
--- a/coading convention.docx
+++ b/coading convention.docx
@@ -66,18 +66,55 @@
         <w:pStyle w:val="a3"/>
       </w:pPr>
       <w:r>
-        <w:tab/>
-      </w:r>
-      <w:r>
-        <w:rPr>
-          <w:rFonts w:eastAsia="함초롬바탕"/>
+        <w:rPr>
+          <w:rFonts w:eastAsia="함초롬바탕"/>
+          <w:b/>
+          <w:bCs/>
+          <w:color w:val="FF843A"/>
+          <w:sz w:val="40"/>
+          <w:szCs w:val="40"/>
+        </w:rPr>
+        <w:t xml:space="preserve">2. </w:t>
+      </w:r>
+      <w:proofErr w:type="spellStart"/>
+      <w:r>
+        <w:rPr>
+          <w:rFonts w:eastAsia="함초롬바탕"/>
+          <w:b/>
+          <w:bCs/>
+          <w:color w:val="FF843A"/>
+          <w:sz w:val="40"/>
+          <w:szCs w:val="40"/>
+        </w:rPr>
+        <w:t>css</w:t>
+      </w:r>
+      <w:proofErr w:type="spellEnd"/>
+    </w:p>
+    <w:p>
+      <w:pPr>
+        <w:pStyle w:val="a3"/>
+      </w:pPr>
+      <w:r>
+        <w:tab/>
+      </w:r>
+      <w:r>
+        <w:rPr>
+          <w:rFonts w:eastAsia="함초롬바탕" w:hAnsi="함초롬바탕" w:cs="함초롬바탕" w:hint="eastAsia"/>
           <w:b/>
           <w:bCs/>
           <w:color w:val="1E7452"/>
           <w:sz w:val="30"/>
           <w:szCs w:val="30"/>
         </w:rPr>
-        <w:t xml:space="preserve">id </w:t>
+        <w:t>기본규칙</w:t>
+      </w:r>
+    </w:p>
+    <w:p>
+      <w:pPr>
+        <w:pStyle w:val="a3"/>
+      </w:pPr>
+      <w:r>
+        <w:tab/>
       </w:r>
       <w:r>
         <w:rPr>
@@ -88,37 +125,61 @@
           <w:sz w:val="30"/>
           <w:szCs w:val="30"/>
         </w:rPr>
-        <w:t>규칙</w:t>
-      </w:r>
-    </w:p>
-    <w:p>
-      <w:pPr>
-        <w:pStyle w:val="a3"/>
-      </w:pPr>
-      <w:r>
-        <w:tab/>
-      </w:r>
-      <w:r>
-        <w:rPr>
-          <w:rFonts w:eastAsia="함초롬바탕"/>
+        <w:t>상세규칙</w:t>
+      </w:r>
+    </w:p>
+    <w:p>
+      <w:pPr>
+        <w:pStyle w:val="a3"/>
+      </w:pPr>
+      <w:r>
+        <w:rPr>
+          <w:rFonts w:eastAsia="함초롬바탕"/>
+          <w:b/>
+          <w:bCs/>
+          <w:color w:val="FF843A"/>
+          <w:sz w:val="40"/>
+          <w:szCs w:val="40"/>
+        </w:rPr>
+        <w:t>3.commit message</w:t>
+      </w:r>
+    </w:p>
+    <w:p>
+      <w:pPr>
+        <w:pStyle w:val="a3"/>
+      </w:pPr>
+      <w:r>
+        <w:tab/>
+      </w:r>
+      <w:r>
+        <w:rPr>
+          <w:rFonts w:eastAsia="함초롬바탕" w:hAnsi="함초롬바탕" w:cs="함초롬바탕" w:hint="eastAsia"/>
           <w:b/>
           <w:bCs/>
           <w:color w:val="1E7452"/>
           <w:sz w:val="30"/>
           <w:szCs w:val="30"/>
         </w:rPr>
-        <w:t xml:space="preserve">class </w:t>
-      </w:r>
-      <w:r>
-        <w:rPr>
-          <w:rFonts w:eastAsia="함초롬바탕" w:hAnsi="함초롬바탕" w:cs="함초롬바탕" w:hint="eastAsia"/>
+        <w:t>기본규칙</w:t>
+      </w:r>
+    </w:p>
+    <w:p>
+      <w:pPr>
+        <w:pStyle w:val="a3"/>
+      </w:pPr>
+      <w:r>
+        <w:tab/>
+      </w:r>
+      <w:r>
+        <w:rPr>
+          <w:rFonts w:eastAsia="함초롬바탕"/>
           <w:b/>
           <w:bCs/>
           <w:color w:val="1E7452"/>
           <w:sz w:val="30"/>
           <w:szCs w:val="30"/>
         </w:rPr>
-        <w:t>규칙</w:t>
+        <w:t>Do list</w:t>
       </w:r>
     </w:p>
     <w:p>
@@ -137,30 +198,87 @@
           <w:sz w:val="30"/>
           <w:szCs w:val="30"/>
         </w:rPr>
-        <w:t xml:space="preserve">file </w:t>
-      </w:r>
-      <w:r>
-        <w:rPr>
-          <w:rFonts w:eastAsia="함초롬바탕" w:hAnsi="함초롬바탕" w:cs="함초롬바탕" w:hint="eastAsia"/>
+        <w:t>Branch naming rule</w:t>
+      </w:r>
+    </w:p>
+    <w:p>
+      <w:pPr>
+        <w:pStyle w:val="a3"/>
+      </w:pPr>
+    </w:p>
+    <w:p>
+      <w:pPr>
+        <w:pStyle w:val="a3"/>
+        <w:rPr>
+          <w:rFonts w:eastAsia="함초롬바탕"/>
+          <w:b/>
+          <w:bCs/>
+          <w:color w:val="FF843A"/>
+          <w:sz w:val="40"/>
+          <w:szCs w:val="40"/>
+        </w:rPr>
+      </w:pPr>
+    </w:p>
+    <w:p>
+      <w:pPr>
+        <w:pStyle w:val="a3"/>
+        <w:rPr>
+          <w:rFonts w:eastAsia="함초롬바탕"/>
+          <w:b/>
+          <w:bCs/>
+          <w:color w:val="FF843A"/>
+          <w:sz w:val="40"/>
+          <w:szCs w:val="40"/>
+        </w:rPr>
+      </w:pPr>
+    </w:p>
+    <w:p>
+      <w:pPr>
+        <w:pStyle w:val="a3"/>
+        <w:rPr>
+          <w:rFonts w:eastAsia="함초롬바탕"/>
+          <w:b/>
+          <w:bCs/>
+          <w:color w:val="FF843A"/>
+          <w:sz w:val="40"/>
+          <w:szCs w:val="40"/>
+        </w:rPr>
+      </w:pPr>
+    </w:p>
+    <w:p>
+      <w:pPr>
+        <w:pStyle w:val="a3"/>
+      </w:pPr>
+      <w:r>
+        <w:rPr>
+          <w:rFonts w:eastAsia="함초롬바탕"/>
+          <w:b/>
+          <w:bCs/>
+          <w:color w:val="FF843A"/>
+          <w:sz w:val="40"/>
+          <w:szCs w:val="40"/>
+        </w:rPr>
+        <w:lastRenderedPageBreak/>
+        <w:t>HTML</w:t>
+      </w:r>
+    </w:p>
+    <w:p>
+      <w:pPr>
+        <w:pStyle w:val="a3"/>
+        <w:rPr>
+          <w:rFonts w:eastAsia="함초롬바탕"/>
           <w:b/>
           <w:bCs/>
           <w:color w:val="1E7452"/>
           <w:sz w:val="30"/>
           <w:szCs w:val="30"/>
         </w:rPr>
-        <w:t>규칙</w:t>
-      </w:r>
-    </w:p>
-    <w:p>
-      <w:pPr>
-        <w:pStyle w:val="a3"/>
-        <w:rPr>
-          <w:rFonts w:hint="eastAsia"/>
-        </w:rPr>
-      </w:pPr>
-      <w:r>
-        <w:tab/>
-      </w:r>
+      </w:pPr>
+    </w:p>
+    <w:p>
+      <w:pPr>
+        <w:pStyle w:val="a3"/>
+      </w:pPr>
       <w:r>
         <w:rPr>
           <w:rFonts w:eastAsia="함초롬바탕"/>
@@ -170,25 +288,416 @@
           <w:sz w:val="30"/>
           <w:szCs w:val="30"/>
         </w:rPr>
-        <w:t xml:space="preserve">folder </w:t>
-      </w:r>
-      <w:r>
-        <w:rPr>
-          <w:rFonts w:eastAsia="함초롬바탕" w:hAnsi="함초롬바탕" w:cs="함초롬바탕" w:hint="eastAsia"/>
+        <w:t>[</w:t>
+      </w:r>
+      <w:r>
+        <w:rPr>
+          <w:rFonts w:eastAsia="함초롬바탕" w:hint="eastAsia"/>
           <w:b/>
           <w:bCs/>
           <w:color w:val="1E7452"/>
           <w:sz w:val="30"/>
           <w:szCs w:val="30"/>
         </w:rPr>
-        <w:t>규칙</w:t>
-      </w:r>
-    </w:p>
-    <w:p>
-      <w:pPr>
-        <w:pStyle w:val="a3"/>
-      </w:pPr>
-      <w:r>
+        <w:t>기본규칙</w:t>
+      </w:r>
+      <w:r>
+        <w:rPr>
+          <w:rFonts w:eastAsia="함초롬바탕"/>
+          <w:b/>
+          <w:bCs/>
+          <w:color w:val="1E7452"/>
+          <w:sz w:val="30"/>
+          <w:szCs w:val="30"/>
+        </w:rPr>
+        <w:t>]</w:t>
+      </w:r>
+    </w:p>
+    <w:p>
+      <w:pPr>
+        <w:pStyle w:val="a3"/>
+        <w:rPr>
+          <w:rFonts w:eastAsia="함초롬바탕" w:hAnsi="함초롬바탕" w:cs="함초롬바탕"/>
+        </w:rPr>
+      </w:pPr>
+      <w:r>
+        <w:rPr>
+          <w:rFonts w:eastAsia="함초롬바탕" w:hAnsi="함초롬바탕" w:cs="함초롬바탕" w:hint="eastAsia"/>
+        </w:rPr>
+        <w:t>다음의 요소 규칙을 사용한다</w:t>
+      </w:r>
+    </w:p>
+    <w:p>
+      <w:pPr>
+        <w:pStyle w:val="a3"/>
+        <w:rPr>
+          <w:rFonts w:eastAsia="함초롬바탕" w:hAnsi="함초롬바탕" w:cs="함초롬바탕"/>
+        </w:rPr>
+      </w:pPr>
+    </w:p>
+    <w:p>
+      <w:pPr>
+        <w:pStyle w:val="a3"/>
+        <w:rPr>
+          <w:rFonts w:eastAsia="함초롬바탕" w:hAnsi="함초롬바탕" w:cs="함초롬바탕"/>
+        </w:rPr>
+      </w:pPr>
+      <w:r>
+        <w:rPr>
+          <w:rFonts w:eastAsia="함초롬바탕" w:hAnsi="함초롬바탕" w:cs="함초롬바탕" w:hint="eastAsia"/>
+        </w:rPr>
+        <w:t>#</w:t>
+      </w:r>
+      <w:r>
+        <w:rPr>
+          <w:rFonts w:eastAsia="함초롬바탕" w:hAnsi="함초롬바탕" w:cs="함초롬바탕"/>
+        </w:rPr>
+        <w:tab/>
+      </w:r>
+      <w:r>
+        <w:rPr>
+          <w:rFonts w:eastAsia="함초롬바탕" w:hAnsi="함초롬바탕" w:cs="함초롬바탕" w:hint="eastAsia"/>
+        </w:rPr>
+        <w:t xml:space="preserve">페이지는 크게 </w:t>
+      </w:r>
+      <w:r>
+        <w:rPr>
+          <w:rFonts w:eastAsia="함초롬바탕" w:hAnsi="함초롬바탕" w:cs="함초롬바탕"/>
+        </w:rPr>
+        <w:t>&lt;navbar&gt;, &lt;section1&gt;, &lt;section2&gt;</w:t>
+      </w:r>
+      <w:proofErr w:type="gramStart"/>
+      <w:r>
+        <w:rPr>
+          <w:rFonts w:eastAsia="함초롬바탕" w:hAnsi="함초롬바탕" w:cs="함초롬바탕"/>
+        </w:rPr>
+        <w:t>… ,</w:t>
+      </w:r>
+      <w:proofErr w:type="gramEnd"/>
+      <w:r>
+        <w:rPr>
+          <w:rFonts w:eastAsia="함초롬바탕" w:hAnsi="함초롬바탕" w:cs="함초롬바탕"/>
+        </w:rPr>
+        <w:t xml:space="preserve"> &lt;footer&gt;</w:t>
+      </w:r>
+      <w:r>
+        <w:rPr>
+          <w:rFonts w:eastAsia="함초롬바탕" w:hAnsi="함초롬바탕" w:cs="함초롬바탕" w:hint="eastAsia"/>
+        </w:rPr>
+        <w:t>로 나눈다</w:t>
+      </w:r>
+    </w:p>
+    <w:p>
+      <w:pPr>
+        <w:pStyle w:val="a3"/>
+        <w:rPr>
+          <w:rFonts w:eastAsia="함초롬바탕" w:hAnsi="함초롬바탕" w:cs="함초롬바탕"/>
+        </w:rPr>
+      </w:pPr>
+      <w:r>
+        <w:rPr>
+          <w:rFonts w:eastAsia="함초롬바탕" w:hAnsi="함초롬바탕" w:cs="함초롬바탕" w:hint="eastAsia"/>
+        </w:rPr>
+        <w:t>#</w:t>
+      </w:r>
+      <w:r>
+        <w:rPr>
+          <w:rFonts w:eastAsia="함초롬바탕" w:hAnsi="함초롬바탕" w:cs="함초롬바탕"/>
+        </w:rPr>
+        <w:tab/>
+      </w:r>
+      <w:r>
+        <w:rPr>
+          <w:rFonts w:eastAsia="함초롬바탕" w:hAnsi="함초롬바탕" w:cs="함초롬바탕" w:hint="eastAsia"/>
+        </w:rPr>
+        <w:t>s</w:t>
+      </w:r>
+      <w:r>
+        <w:rPr>
+          <w:rFonts w:eastAsia="함초롬바탕" w:hAnsi="함초롬바탕" w:cs="함초롬바탕"/>
+        </w:rPr>
+        <w:t>ection</w:t>
+      </w:r>
+      <w:r>
+        <w:rPr>
+          <w:rFonts w:eastAsia="함초롬바탕" w:hAnsi="함초롬바탕" w:cs="함초롬바탕" w:hint="eastAsia"/>
+        </w:rPr>
+        <w:t xml:space="preserve"> 아래의 요소 이름 소문자로만 정의하며 다음과 같이 정의한다.</w:t>
+      </w:r>
+    </w:p>
+    <w:p>
+      <w:pPr>
+        <w:pStyle w:val="a3"/>
+        <w:rPr>
+          <w:rFonts w:eastAsia="함초롬바탕" w:hAnsi="함초롬바탕" w:cs="함초롬바탕"/>
+        </w:rPr>
+      </w:pPr>
+      <w:r>
+        <w:rPr>
+          <w:rFonts w:eastAsia="함초롬바탕" w:hAnsi="함초롬바탕" w:cs="함초롬바탕"/>
+        </w:rPr>
+        <w:tab/>
+        <w:t>&lt;div class = “section</w:t>
+      </w:r>
+      <w:r>
+        <w:rPr>
+          <w:rFonts w:eastAsia="함초롬바탕" w:hAnsi="함초롬바탕" w:cs="함초롬바탕" w:hint="eastAsia"/>
+        </w:rPr>
+        <w:t>명_</w:t>
+      </w:r>
+      <w:r>
+        <w:rPr>
+          <w:rFonts w:eastAsia="함초롬바탕" w:hAnsi="함초롬바탕" w:cs="함초롬바탕"/>
+        </w:rPr>
+        <w:t>_div</w:t>
+      </w:r>
+      <w:r>
+        <w:rPr>
+          <w:rFonts w:eastAsia="함초롬바탕" w:hAnsi="함초롬바탕" w:cs="함초롬바탕" w:hint="eastAsia"/>
+        </w:rPr>
+        <w:t>명_</w:t>
+      </w:r>
+      <w:r>
+        <w:rPr>
+          <w:rFonts w:eastAsia="함초롬바탕" w:hAnsi="함초롬바탕" w:cs="함초롬바탕"/>
+        </w:rPr>
+        <w:t>_</w:t>
+      </w:r>
+      <w:proofErr w:type="spellStart"/>
+      <w:r>
+        <w:rPr>
+          <w:rFonts w:eastAsia="함초롬바탕" w:hAnsi="함초롬바탕" w:cs="함초롬바탕" w:hint="eastAsia"/>
+        </w:rPr>
+        <w:t>요소명</w:t>
+      </w:r>
+      <w:proofErr w:type="spellEnd"/>
+      <w:r>
+        <w:rPr>
+          <w:rFonts w:eastAsia="함초롬바탕" w:hAnsi="함초롬바탕" w:cs="함초롬바탕"/>
+        </w:rPr>
+        <w:t>”&gt;&lt;/</w:t>
+      </w:r>
+      <w:r>
+        <w:rPr>
+          <w:rFonts w:eastAsia="함초롬바탕" w:hAnsi="함초롬바탕" w:cs="함초롬바탕" w:hint="eastAsia"/>
+        </w:rPr>
+        <w:t>d</w:t>
+      </w:r>
+      <w:r>
+        <w:rPr>
+          <w:rFonts w:eastAsia="함초롬바탕" w:hAnsi="함초롬바탕" w:cs="함초롬바탕"/>
+        </w:rPr>
+        <w:t>iv&gt;</w:t>
+      </w:r>
+    </w:p>
+    <w:p>
+      <w:pPr>
+        <w:pStyle w:val="a3"/>
+        <w:rPr>
+          <w:rFonts w:eastAsia="함초롬바탕" w:hAnsi="함초롬바탕" w:cs="함초롬바탕"/>
+        </w:rPr>
+      </w:pPr>
+      <w:r>
+        <w:rPr>
+          <w:rFonts w:eastAsia="함초롬바탕" w:hAnsi="함초롬바탕" w:cs="함초롬바탕"/>
+        </w:rPr>
+        <w:tab/>
+      </w:r>
+      <w:proofErr w:type="gramStart"/>
+      <w:r>
+        <w:rPr>
+          <w:rFonts w:eastAsia="함초롬바탕" w:hAnsi="함초롬바탕" w:cs="함초롬바탕"/>
+        </w:rPr>
+        <w:t>ex)  &lt;</w:t>
+      </w:r>
+      <w:proofErr w:type="gramEnd"/>
+      <w:r>
+        <w:rPr>
+          <w:rFonts w:eastAsia="함초롬바탕" w:hAnsi="함초롬바탕" w:cs="함초롬바탕"/>
+        </w:rPr>
+        <w:t>div class = “</w:t>
+      </w:r>
+      <w:proofErr w:type="spellStart"/>
+      <w:r>
+        <w:rPr>
+          <w:rFonts w:eastAsia="함초롬바탕" w:hAnsi="함초롬바탕" w:cs="함초롬바탕" w:hint="eastAsia"/>
+        </w:rPr>
+        <w:t>n</w:t>
+      </w:r>
+      <w:r>
+        <w:rPr>
+          <w:rFonts w:eastAsia="함초롬바탕" w:hAnsi="함초롬바탕" w:cs="함초롬바탕"/>
+        </w:rPr>
+        <w:t>ew</w:t>
+      </w:r>
+      <w:r>
+        <w:rPr>
+          <w:rFonts w:eastAsia="함초롬바탕" w:hAnsi="함초롬바탕" w:cs="함초롬바탕" w:hint="eastAsia"/>
+        </w:rPr>
+        <w:t>_</w:t>
+      </w:r>
+      <w:r>
+        <w:rPr>
+          <w:rFonts w:eastAsia="함초롬바탕" w:hAnsi="함초롬바탕" w:cs="함초롬바탕"/>
+        </w:rPr>
+        <w:t>_</w:t>
+      </w:r>
+      <w:r>
+        <w:rPr>
+          <w:rFonts w:eastAsia="함초롬바탕" w:hAnsi="함초롬바탕" w:cs="함초롬바탕" w:hint="eastAsia"/>
+        </w:rPr>
+        <w:t>c</w:t>
+      </w:r>
+      <w:r>
+        <w:rPr>
+          <w:rFonts w:eastAsia="함초롬바탕" w:hAnsi="함초롬바탕" w:cs="함초롬바탕"/>
+        </w:rPr>
+        <w:t>hart</w:t>
+      </w:r>
+      <w:r>
+        <w:rPr>
+          <w:rFonts w:eastAsia="함초롬바탕" w:hAnsi="함초롬바탕" w:cs="함초롬바탕" w:hint="eastAsia"/>
+        </w:rPr>
+        <w:t>_</w:t>
+      </w:r>
+      <w:r>
+        <w:rPr>
+          <w:rFonts w:eastAsia="함초롬바탕" w:hAnsi="함초롬바탕" w:cs="함초롬바탕"/>
+        </w:rPr>
+        <w:t>_title</w:t>
+      </w:r>
+      <w:proofErr w:type="spellEnd"/>
+      <w:r>
+        <w:rPr>
+          <w:rFonts w:eastAsia="함초롬바탕" w:hAnsi="함초롬바탕" w:cs="함초롬바탕"/>
+        </w:rPr>
+        <w:t>”&gt;&lt;/</w:t>
+      </w:r>
+      <w:r>
+        <w:rPr>
+          <w:rFonts w:eastAsia="함초롬바탕" w:hAnsi="함초롬바탕" w:cs="함초롬바탕" w:hint="eastAsia"/>
+        </w:rPr>
+        <w:t>d</w:t>
+      </w:r>
+      <w:r>
+        <w:rPr>
+          <w:rFonts w:eastAsia="함초롬바탕" w:hAnsi="함초롬바탕" w:cs="함초롬바탕"/>
+        </w:rPr>
+        <w:t>iv&gt;</w:t>
+      </w:r>
+    </w:p>
+    <w:p>
+      <w:pPr>
+        <w:pStyle w:val="a3"/>
+        <w:tabs>
+          <w:tab w:val="left" w:pos="800"/>
+          <w:tab w:val="left" w:pos="1600"/>
+          <w:tab w:val="left" w:pos="2400"/>
+          <w:tab w:val="left" w:pos="3200"/>
+          <w:tab w:val="left" w:pos="4000"/>
+          <w:tab w:val="left" w:pos="4800"/>
+          <w:tab w:val="left" w:pos="5600"/>
+          <w:tab w:val="left" w:pos="6400"/>
+          <w:tab w:val="left" w:pos="7640"/>
+        </w:tabs>
+        <w:rPr>
+          <w:rFonts w:eastAsia="함초롬바탕" w:hAnsi="함초롬바탕" w:cs="함초롬바탕"/>
+        </w:rPr>
+      </w:pPr>
+      <w:r>
+        <w:rPr>
+          <w:rFonts w:eastAsia="함초롬바탕" w:hAnsi="함초롬바탕" w:cs="함초롬바탕"/>
+        </w:rPr>
+        <w:t>#</w:t>
+      </w:r>
+      <w:r>
+        <w:rPr>
+          <w:rFonts w:eastAsia="함초롬바탕" w:hAnsi="함초롬바탕" w:cs="함초롬바탕"/>
+        </w:rPr>
+        <w:tab/>
+        <w:t>section</w:t>
+      </w:r>
+      <w:r>
+        <w:rPr>
+          <w:rFonts w:eastAsia="함초롬바탕" w:hAnsi="함초롬바탕" w:cs="함초롬바탕" w:hint="eastAsia"/>
+        </w:rPr>
+        <w:t xml:space="preserve">은 </w:t>
+      </w:r>
+      <w:r>
+        <w:rPr>
+          <w:rFonts w:eastAsia="함초롬바탕" w:hAnsi="함초롬바탕" w:cs="함초롬바탕"/>
+        </w:rPr>
+        <w:t>id</w:t>
+      </w:r>
+      <w:r>
+        <w:rPr>
+          <w:rFonts w:eastAsia="함초롬바탕" w:hAnsi="함초롬바탕" w:cs="함초롬바탕" w:hint="eastAsia"/>
+        </w:rPr>
+        <w:t xml:space="preserve">로 분류하며 나머지 </w:t>
+      </w:r>
+      <w:r>
+        <w:rPr>
+          <w:rFonts w:eastAsia="함초롬바탕" w:hAnsi="함초롬바탕" w:cs="함초롬바탕"/>
+        </w:rPr>
+        <w:t>div</w:t>
+      </w:r>
+      <w:r>
+        <w:rPr>
+          <w:rFonts w:eastAsia="함초롬바탕" w:hAnsi="함초롬바탕" w:cs="함초롬바탕" w:hint="eastAsia"/>
+        </w:rPr>
+        <w:t xml:space="preserve">명은 가급적 </w:t>
+      </w:r>
+      <w:r>
+        <w:rPr>
+          <w:rFonts w:eastAsia="함초롬바탕" w:hAnsi="함초롬바탕" w:cs="함초롬바탕"/>
+        </w:rPr>
+        <w:t>class</w:t>
+      </w:r>
+      <w:r>
+        <w:rPr>
+          <w:rFonts w:eastAsia="함초롬바탕" w:hAnsi="함초롬바탕" w:cs="함초롬바탕" w:hint="eastAsia"/>
+        </w:rPr>
+        <w:t>로 정의한다.</w:t>
+      </w:r>
+    </w:p>
+    <w:p>
+      <w:pPr>
+        <w:pStyle w:val="a3"/>
+        <w:rPr>
+          <w:rFonts w:eastAsia="함초롬바탕" w:hAnsi="함초롬바탕" w:cs="함초롬바탕"/>
+        </w:rPr>
+      </w:pPr>
+    </w:p>
+    <w:p>
+      <w:pPr>
+        <w:pStyle w:val="a3"/>
+      </w:pPr>
+    </w:p>
+    <w:p>
+      <w:pPr>
+        <w:pStyle w:val="a3"/>
+      </w:pPr>
+    </w:p>
+    <w:p>
+      <w:pPr>
+        <w:pStyle w:val="a3"/>
+        <w:rPr>
+          <w:b/>
+          <w:bCs/>
+          <w:sz w:val="30"/>
+          <w:szCs w:val="30"/>
+        </w:rPr>
+      </w:pPr>
+    </w:p>
+    <w:p>
+      <w:pPr>
+        <w:pStyle w:val="a3"/>
+      </w:pPr>
+    </w:p>
+    <w:p/>
+    <w:p>
+      <w:pPr>
+        <w:pStyle w:val="a3"/>
         <w:rPr>
           <w:rFonts w:eastAsia="함초롬바탕"/>
           <w:b/>
@@ -197,9 +706,24 @@
           <w:sz w:val="40"/>
           <w:szCs w:val="40"/>
         </w:rPr>
-        <w:t xml:space="preserve">2. </w:t>
-      </w:r>
-      <w:proofErr w:type="spellStart"/>
+      </w:pPr>
+    </w:p>
+    <w:p>
+      <w:pPr>
+        <w:widowControl/>
+        <w:wordWrap/>
+        <w:autoSpaceDE/>
+        <w:autoSpaceDN/>
+        <w:rPr>
+          <w:rFonts w:ascii="함초롬바탕" w:eastAsia="함초롬바탕" w:hAnsi="굴림" w:cs="굴림"/>
+          <w:b/>
+          <w:bCs/>
+          <w:color w:val="FF843A"/>
+          <w:kern w:val="0"/>
+          <w:sz w:val="40"/>
+          <w:szCs w:val="40"/>
+        </w:rPr>
+      </w:pPr>
       <w:r>
         <w:rPr>
           <w:rFonts w:eastAsia="함초롬바탕"/>
@@ -209,38 +733,45 @@
           <w:sz w:val="40"/>
           <w:szCs w:val="40"/>
         </w:rPr>
-        <w:t>css</w:t>
-      </w:r>
-      <w:proofErr w:type="spellEnd"/>
-    </w:p>
-    <w:p>
-      <w:pPr>
-        <w:pStyle w:val="a3"/>
-      </w:pPr>
-      <w:r>
-        <w:tab/>
-      </w:r>
-      <w:r>
-        <w:rPr>
-          <w:rFonts w:eastAsia="함초롬바탕" w:hAnsi="함초롬바탕" w:cs="함초롬바탕" w:hint="eastAsia"/>
+        <w:br w:type="page"/>
+      </w:r>
+    </w:p>
+    <w:p>
+      <w:pPr>
+        <w:pStyle w:val="a3"/>
+      </w:pPr>
+      <w:r>
+        <w:rPr>
+          <w:rFonts w:eastAsia="함초롬바탕"/>
+          <w:b/>
+          <w:bCs/>
+          <w:color w:val="FF843A"/>
+          <w:sz w:val="40"/>
+          <w:szCs w:val="40"/>
+        </w:rPr>
+        <w:lastRenderedPageBreak/>
+        <w:t>commit message</w:t>
+      </w:r>
+    </w:p>
+    <w:p>
+      <w:pPr>
+        <w:pStyle w:val="a3"/>
+      </w:pPr>
+    </w:p>
+    <w:p>
+      <w:pPr>
+        <w:pStyle w:val="a3"/>
+      </w:pPr>
+      <w:r>
+        <w:rPr>
+          <w:rFonts w:eastAsia="함초롬바탕"/>
           <w:b/>
           <w:bCs/>
           <w:color w:val="1E7452"/>
           <w:sz w:val="30"/>
           <w:szCs w:val="30"/>
         </w:rPr>
-        <w:t>기본규칙</w:t>
-      </w:r>
-    </w:p>
-    <w:p>
-      <w:pPr>
-        <w:pStyle w:val="a3"/>
-        <w:rPr>
-          <w:rFonts w:hint="eastAsia"/>
-        </w:rPr>
-      </w:pPr>
-      <w:r>
-        <w:tab/>
+        <w:t>[</w:t>
       </w:r>
       <w:r>
         <w:rPr>
@@ -251,51 +782,334 @@
           <w:sz w:val="30"/>
           <w:szCs w:val="30"/>
         </w:rPr>
-        <w:t>상세규칙</w:t>
-      </w:r>
-    </w:p>
-    <w:p>
-      <w:pPr>
-        <w:pStyle w:val="a3"/>
-      </w:pPr>
-      <w:r>
-        <w:rPr>
-          <w:rFonts w:eastAsia="함초롬바탕"/>
-          <w:b/>
-          <w:bCs/>
-          <w:color w:val="FF843A"/>
-          <w:sz w:val="40"/>
-          <w:szCs w:val="40"/>
-        </w:rPr>
-        <w:t>3.commit message</w:t>
-      </w:r>
-    </w:p>
-    <w:p>
-      <w:pPr>
-        <w:pStyle w:val="a3"/>
-      </w:pPr>
-      <w:r>
-        <w:tab/>
-      </w:r>
-      <w:r>
-        <w:rPr>
-          <w:rFonts w:eastAsia="함초롬바탕" w:hAnsi="함초롬바탕" w:cs="함초롬바탕" w:hint="eastAsia"/>
+        <w:t>기본규칙</w:t>
+      </w:r>
+      <w:r>
+        <w:rPr>
+          <w:rFonts w:eastAsia="함초롬바탕"/>
           <w:b/>
           <w:bCs/>
           <w:color w:val="1E7452"/>
           <w:sz w:val="30"/>
           <w:szCs w:val="30"/>
         </w:rPr>
-        <w:t>기본규칙</w:t>
-      </w:r>
-    </w:p>
-    <w:p>
-      <w:pPr>
-        <w:pStyle w:val="a3"/>
-      </w:pPr>
-      <w:r>
-        <w:tab/>
-      </w:r>
+        <w:t>]</w:t>
+      </w:r>
+    </w:p>
+    <w:p>
+      <w:pPr>
+        <w:pStyle w:val="a3"/>
+      </w:pPr>
+      <w:r>
+        <w:rPr>
+          <w:rFonts w:eastAsia="함초롬바탕"/>
+        </w:rPr>
+        <w:t>#</w:t>
+      </w:r>
+      <w:r>
+        <w:tab/>
+      </w:r>
+      <w:r>
+        <w:rPr>
+          <w:rFonts w:eastAsia="함초롬바탕"/>
+        </w:rPr>
+        <w:t xml:space="preserve">commit </w:t>
+      </w:r>
+      <w:r>
+        <w:rPr>
+          <w:rFonts w:eastAsia="함초롬바탕" w:hAnsi="함초롬바탕" w:cs="함초롬바탕" w:hint="eastAsia"/>
+        </w:rPr>
+        <w:t>관련 메시지는 전부 영문으로 작성한다</w:t>
+      </w:r>
+      <w:r>
+        <w:rPr>
+          <w:rFonts w:eastAsia="함초롬바탕"/>
+        </w:rPr>
+        <w:t>.</w:t>
+      </w:r>
+    </w:p>
+    <w:p>
+      <w:pPr>
+        <w:pStyle w:val="a3"/>
+      </w:pPr>
+      <w:r>
+        <w:rPr>
+          <w:rFonts w:eastAsia="함초롬바탕"/>
+        </w:rPr>
+        <w:t>#</w:t>
+      </w:r>
+      <w:r>
+        <w:tab/>
+      </w:r>
+      <w:r>
+        <w:rPr>
+          <w:rFonts w:eastAsia="함초롬바탕"/>
+        </w:rPr>
+        <w:t>Title</w:t>
+      </w:r>
+      <w:r>
+        <w:rPr>
+          <w:rFonts w:eastAsia="함초롬바탕" w:hAnsi="함초롬바탕" w:cs="함초롬바탕" w:hint="eastAsia"/>
+        </w:rPr>
+        <w:t xml:space="preserve">은 간단하게 </w:t>
+      </w:r>
+      <w:r>
+        <w:rPr>
+          <w:rFonts w:eastAsia="함초롬바탕"/>
+        </w:rPr>
+        <w:t>40</w:t>
+      </w:r>
+      <w:r>
+        <w:rPr>
+          <w:rFonts w:eastAsia="함초롬바탕" w:hAnsi="함초롬바탕" w:cs="함초롬바탕" w:hint="eastAsia"/>
+        </w:rPr>
+        <w:t>자 이내로 작성하며 첫 글자는 대문자로 시작한다</w:t>
+      </w:r>
+      <w:r>
+        <w:rPr>
+          <w:rFonts w:eastAsia="함초롬바탕"/>
+        </w:rPr>
+        <w:t>.</w:t>
+      </w:r>
+    </w:p>
+    <w:p>
+      <w:pPr>
+        <w:pStyle w:val="a3"/>
+      </w:pPr>
+      <w:r>
+        <w:rPr>
+          <w:rFonts w:eastAsia="함초롬바탕"/>
+        </w:rPr>
+        <w:t>#</w:t>
+      </w:r>
+      <w:r>
+        <w:tab/>
+      </w:r>
+      <w:r>
+        <w:rPr>
+          <w:rFonts w:eastAsia="함초롬바탕" w:hAnsi="함초롬바탕" w:cs="함초롬바탕" w:hint="eastAsia"/>
+        </w:rPr>
+        <w:t xml:space="preserve">다수를 수행한 경우 </w:t>
+      </w:r>
+      <w:r>
+        <w:rPr>
+          <w:rFonts w:eastAsia="함초롬바탕"/>
+        </w:rPr>
+        <w:t>“</w:t>
+      </w:r>
+      <w:r>
+        <w:rPr>
+          <w:rFonts w:eastAsia="함초롬바탕"/>
+        </w:rPr>
+        <w:t>&amp;</w:t>
+      </w:r>
+      <w:r>
+        <w:rPr>
+          <w:rFonts w:eastAsia="함초롬바탕"/>
+        </w:rPr>
+        <w:t>”</w:t>
+      </w:r>
+      <w:r>
+        <w:rPr>
+          <w:rFonts w:eastAsia="함초롬바탕"/>
+        </w:rPr>
+        <w:t xml:space="preserve"> </w:t>
+      </w:r>
+      <w:r>
+        <w:rPr>
+          <w:rFonts w:eastAsia="함초롬바탕" w:hAnsi="함초롬바탕" w:cs="함초롬바탕" w:hint="eastAsia"/>
+        </w:rPr>
+        <w:t xml:space="preserve">붙여 작성하며 이 경우 </w:t>
+      </w:r>
+      <w:r>
+        <w:rPr>
+          <w:rFonts w:eastAsia="함초롬바탕"/>
+        </w:rPr>
+        <w:t>40</w:t>
+      </w:r>
+      <w:r>
+        <w:rPr>
+          <w:rFonts w:eastAsia="함초롬바탕" w:hAnsi="함초롬바탕" w:cs="함초롬바탕" w:hint="eastAsia"/>
+        </w:rPr>
+        <w:t>자 이상의 글자로 작성한다</w:t>
+      </w:r>
+      <w:r>
+        <w:rPr>
+          <w:rFonts w:eastAsia="함초롬바탕"/>
+        </w:rPr>
+        <w:t>.</w:t>
+      </w:r>
+    </w:p>
+    <w:p>
+      <w:pPr>
+        <w:pStyle w:val="a3"/>
+      </w:pPr>
+      <w:r>
+        <w:rPr>
+          <w:rFonts w:eastAsia="함초롬바탕"/>
+        </w:rPr>
+        <w:t>#</w:t>
+      </w:r>
+      <w:r>
+        <w:tab/>
+      </w:r>
+      <w:r>
+        <w:rPr>
+          <w:rFonts w:eastAsia="함초롬바탕" w:hAnsi="함초롬바탕" w:cs="함초롬바탕" w:hint="eastAsia"/>
+        </w:rPr>
+        <w:t>다음과 같은 형식으로 작성한다</w:t>
+      </w:r>
+      <w:r>
+        <w:rPr>
+          <w:rFonts w:eastAsia="함초롬바탕"/>
+        </w:rPr>
+        <w:t>. [do list] + [something] + [route]</w:t>
+      </w:r>
+    </w:p>
+    <w:p>
+      <w:pPr>
+        <w:pStyle w:val="a3"/>
+      </w:pPr>
+      <w:r>
+        <w:tab/>
+      </w:r>
+      <w:r>
+        <w:rPr>
+          <w:rFonts w:eastAsia="함초롬바탕"/>
+        </w:rPr>
+        <w:t>ex) Add navbar in index.html</w:t>
+      </w:r>
+    </w:p>
+    <w:p>
+      <w:pPr>
+        <w:pStyle w:val="a3"/>
+      </w:pPr>
+      <w:r>
+        <w:rPr>
+          <w:rFonts w:eastAsia="함초롬바탕"/>
+        </w:rPr>
+        <w:t>#</w:t>
+      </w:r>
+      <w:r>
+        <w:tab/>
+      </w:r>
+      <w:r>
+        <w:rPr>
+          <w:rFonts w:eastAsia="함초롬바탕"/>
+        </w:rPr>
+        <w:t>Description</w:t>
+      </w:r>
+      <w:r>
+        <w:rPr>
+          <w:rFonts w:eastAsia="함초롬바탕" w:hAnsi="함초롬바탕" w:cs="함초롬바탕" w:hint="eastAsia"/>
+        </w:rPr>
+        <w:t xml:space="preserve">은 관련된 이슈 넘버를 최상단에 작성하며 </w:t>
+      </w:r>
+      <w:r>
+        <w:rPr>
+          <w:rFonts w:eastAsia="함초롬바탕"/>
+        </w:rPr>
+        <w:t>“</w:t>
+      </w:r>
+      <w:r>
+        <w:rPr>
+          <w:rFonts w:eastAsia="함초롬바탕" w:hAnsi="함초롬바탕" w:cs="함초롬바탕" w:hint="eastAsia"/>
+        </w:rPr>
+        <w:t>어떻게</w:t>
+      </w:r>
+      <w:r>
+        <w:rPr>
+          <w:rFonts w:eastAsia="함초롬바탕"/>
+        </w:rPr>
+        <w:t>”</w:t>
+      </w:r>
+      <w:r>
+        <w:rPr>
+          <w:rFonts w:eastAsia="함초롬바탕"/>
+        </w:rPr>
+        <w:t xml:space="preserve"> </w:t>
+      </w:r>
+      <w:r>
+        <w:rPr>
+          <w:rFonts w:eastAsia="함초롬바탕" w:hAnsi="함초롬바탕" w:cs="함초롬바탕" w:hint="eastAsia"/>
+        </w:rPr>
+        <w:t xml:space="preserve">가 아닌 </w:t>
+      </w:r>
+      <w:r>
+        <w:rPr>
+          <w:rFonts w:eastAsia="함초롬바탕"/>
+        </w:rPr>
+        <w:t>“</w:t>
+      </w:r>
+      <w:r>
+        <w:rPr>
+          <w:rFonts w:eastAsia="함초롬바탕" w:hAnsi="함초롬바탕" w:cs="함초롬바탕" w:hint="eastAsia"/>
+        </w:rPr>
+        <w:t>무엇을</w:t>
+      </w:r>
+      <w:r>
+        <w:rPr>
+          <w:rFonts w:eastAsia="함초롬바탕"/>
+        </w:rPr>
+        <w:t>”</w:t>
+      </w:r>
+      <w:r>
+        <w:rPr>
+          <w:rFonts w:eastAsia="함초롬바탕"/>
+        </w:rPr>
+        <w:t xml:space="preserve">, </w:t>
+      </w:r>
+      <w:r>
+        <w:tab/>
+      </w:r>
+      <w:r>
+        <w:rPr>
+          <w:rFonts w:eastAsia="함초롬바탕"/>
+        </w:rPr>
+        <w:t>“</w:t>
+      </w:r>
+      <w:r>
+        <w:rPr>
+          <w:rFonts w:eastAsia="함초롬바탕" w:hAnsi="함초롬바탕" w:cs="함초롬바탕" w:hint="eastAsia"/>
+        </w:rPr>
+        <w:t>왜</w:t>
+      </w:r>
+      <w:r>
+        <w:rPr>
+          <w:rFonts w:eastAsia="함초롬바탕"/>
+        </w:rPr>
+        <w:t>”</w:t>
+      </w:r>
+      <w:proofErr w:type="spellStart"/>
+      <w:r>
+        <w:rPr>
+          <w:rFonts w:eastAsia="함초롬바탕" w:hAnsi="함초롬바탕" w:cs="함초롬바탕" w:hint="eastAsia"/>
+        </w:rPr>
+        <w:t>를</w:t>
+      </w:r>
+      <w:proofErr w:type="spellEnd"/>
+      <w:r>
+        <w:rPr>
+          <w:rFonts w:eastAsia="함초롬바탕" w:hAnsi="함초롬바탕" w:cs="함초롬바탕" w:hint="eastAsia"/>
+        </w:rPr>
+        <w:t xml:space="preserve"> 중심으로 작성한다</w:t>
+      </w:r>
+      <w:r>
+        <w:rPr>
+          <w:rFonts w:eastAsia="함초롬바탕"/>
+        </w:rPr>
+        <w:t>.</w:t>
+      </w:r>
+    </w:p>
+    <w:p>
+      <w:pPr>
+        <w:pStyle w:val="a3"/>
+      </w:pPr>
+    </w:p>
+    <w:p>
+      <w:pPr>
+        <w:pStyle w:val="a3"/>
+      </w:pPr>
       <w:r>
         <w:rPr>
           <w:rFonts w:eastAsia="함초롬바탕"/>
@@ -305,94 +1119,7 @@
           <w:sz w:val="30"/>
           <w:szCs w:val="30"/>
         </w:rPr>
-        <w:t>Do list</w:t>
-      </w:r>
-    </w:p>
-    <w:p>
-      <w:pPr>
-        <w:pStyle w:val="a3"/>
-      </w:pPr>
-      <w:r>
-        <w:tab/>
-      </w:r>
-      <w:r>
-        <w:rPr>
-          <w:rFonts w:eastAsia="함초롬바탕"/>
-          <w:b/>
-          <w:bCs/>
-          <w:color w:val="1E7452"/>
-          <w:sz w:val="30"/>
-          <w:szCs w:val="30"/>
-        </w:rPr>
-        <w:t>Branch naming rule</w:t>
-      </w:r>
-    </w:p>
-    <w:p>
-      <w:pPr>
-        <w:pStyle w:val="a3"/>
-      </w:pPr>
-    </w:p>
-    <w:p>
-      <w:pPr>
-        <w:pStyle w:val="a3"/>
-      </w:pPr>
-      <w:r>
-        <w:rPr>
-          <w:rFonts w:eastAsia="함초롬바탕"/>
-          <w:b/>
-          <w:bCs/>
-          <w:color w:val="FF843A"/>
-          <w:sz w:val="40"/>
-          <w:szCs w:val="40"/>
-        </w:rPr>
-        <w:lastRenderedPageBreak/>
-        <w:t>commit message</w:t>
-      </w:r>
-    </w:p>
-    <w:p>
-      <w:pPr>
-        <w:pStyle w:val="a3"/>
-        <w:rPr>
-          <w:rFonts w:hint="eastAsia"/>
-        </w:rPr>
-      </w:pPr>
-    </w:p>
-    <w:p>
-      <w:pPr>
-        <w:pStyle w:val="a3"/>
-      </w:pPr>
-      <w:r>
-        <w:rPr>
-          <w:rFonts w:eastAsia="함초롬바탕"/>
-          <w:b/>
-          <w:bCs/>
-          <w:color w:val="1E7452"/>
-          <w:sz w:val="30"/>
-          <w:szCs w:val="30"/>
-        </w:rPr>
-        <w:t>[</w:t>
-      </w:r>
-      <w:r>
-        <w:rPr>
-          <w:rFonts w:eastAsia="함초롬바탕" w:hAnsi="함초롬바탕" w:cs="함초롬바탕" w:hint="eastAsia"/>
-          <w:b/>
-          <w:bCs/>
-          <w:color w:val="1E7452"/>
-          <w:sz w:val="30"/>
-          <w:szCs w:val="30"/>
-        </w:rPr>
-        <w:t>기본규칙</w:t>
-      </w:r>
-      <w:r>
-        <w:rPr>
-          <w:rFonts w:eastAsia="함초롬바탕"/>
-          <w:b/>
-          <w:bCs/>
-          <w:color w:val="1E7452"/>
-          <w:sz w:val="30"/>
-          <w:szCs w:val="30"/>
-        </w:rPr>
-        <w:t>]</w:t>
+        <w:t>[Do list]</w:t>
       </w:r>
     </w:p>
     <w:p>
@@ -408,23 +1135,19 @@
       <w:r>
         <w:tab/>
       </w:r>
-      <w:r>
-        <w:rPr>
-          <w:rFonts w:eastAsia="함초롬바탕"/>
-        </w:rPr>
-        <w:t xml:space="preserve">commit </w:t>
-      </w:r>
-      <w:r>
-        <w:rPr>
-          <w:rFonts w:eastAsia="함초롬바탕" w:hAnsi="함초롬바탕" w:cs="함초롬바탕" w:hint="eastAsia"/>
-        </w:rPr>
-        <w:t>관련 메시지는 전부 영문으로 작성한다</w:t>
-      </w:r>
-      <w:r>
-        <w:rPr>
-          <w:rFonts w:eastAsia="함초롬바탕"/>
-        </w:rPr>
-        <w:t>.</w:t>
+      <w:proofErr w:type="gramStart"/>
+      <w:r>
+        <w:rPr>
+          <w:rFonts w:eastAsia="함초롬바탕"/>
+        </w:rPr>
+        <w:t>add</w:t>
+      </w:r>
+      <w:proofErr w:type="gramEnd"/>
+      <w:r>
+        <w:rPr>
+          <w:rFonts w:eastAsia="함초롬바탕"/>
+        </w:rPr>
+        <w:t xml:space="preserve">: add new function or section in existed file </w:t>
       </w:r>
     </w:p>
     <w:p>
@@ -440,35 +1163,19 @@
       <w:r>
         <w:tab/>
       </w:r>
-      <w:r>
-        <w:rPr>
-          <w:rFonts w:eastAsia="함초롬바탕"/>
-        </w:rPr>
-        <w:t>Title</w:t>
-      </w:r>
-      <w:r>
-        <w:rPr>
-          <w:rFonts w:eastAsia="함초롬바탕" w:hAnsi="함초롬바탕" w:cs="함초롬바탕" w:hint="eastAsia"/>
-        </w:rPr>
-        <w:t xml:space="preserve">은 간단하게 </w:t>
-      </w:r>
-      <w:r>
-        <w:rPr>
-          <w:rFonts w:eastAsia="함초롬바탕"/>
-        </w:rPr>
-        <w:t>40</w:t>
-      </w:r>
-      <w:r>
-        <w:rPr>
-          <w:rFonts w:eastAsia="함초롬바탕" w:hAnsi="함초롬바탕" w:cs="함초롬바탕" w:hint="eastAsia"/>
-        </w:rPr>
-        <w:t>자 이내로 작성하며 첫 글자는 대문자로 시작한다</w:t>
-      </w:r>
-      <w:r>
-        <w:rPr>
-          <w:rFonts w:eastAsia="함초롬바탕"/>
-        </w:rPr>
-        <w:t>.</w:t>
+      <w:proofErr w:type="gramStart"/>
+      <w:r>
+        <w:rPr>
+          <w:rFonts w:eastAsia="함초롬바탕"/>
+        </w:rPr>
+        <w:t>delete</w:t>
+      </w:r>
+      <w:proofErr w:type="gramEnd"/>
+      <w:r>
+        <w:rPr>
+          <w:rFonts w:eastAsia="함초롬바탕"/>
+        </w:rPr>
+        <w:t>: delete contents in existed file</w:t>
       </w:r>
     </w:p>
     <w:p>
@@ -484,59 +1191,19 @@
       <w:r>
         <w:tab/>
       </w:r>
-      <w:r>
-        <w:rPr>
-          <w:rFonts w:eastAsia="함초롬바탕" w:hAnsi="함초롬바탕" w:cs="함초롬바탕" w:hint="eastAsia"/>
-        </w:rPr>
-        <w:t xml:space="preserve">다수를 수행한 경우 </w:t>
-      </w:r>
-      <w:r>
-        <w:rPr>
-          <w:rFonts w:eastAsia="함초롬바탕"/>
-        </w:rPr>
-        <w:t>“</w:t>
-      </w:r>
-      <w:r>
-        <w:rPr>
-          <w:rFonts w:eastAsia="함초롬바탕"/>
-        </w:rPr>
-        <w:t>&amp;</w:t>
-      </w:r>
-      <w:r>
-        <w:rPr>
-          <w:rFonts w:eastAsia="함초롬바탕"/>
-        </w:rPr>
-        <w:t>”</w:t>
-      </w:r>
-      <w:r>
-        <w:rPr>
-          <w:rFonts w:eastAsia="함초롬바탕"/>
-        </w:rPr>
-        <w:t xml:space="preserve"> </w:t>
-      </w:r>
-      <w:r>
-        <w:rPr>
-          <w:rFonts w:eastAsia="함초롬바탕" w:hAnsi="함초롬바탕" w:cs="함초롬바탕" w:hint="eastAsia"/>
-        </w:rPr>
-        <w:t xml:space="preserve">붙여 작성하며 이 경우 </w:t>
-      </w:r>
-      <w:r>
-        <w:rPr>
-          <w:rFonts w:eastAsia="함초롬바탕"/>
-        </w:rPr>
-        <w:t>40</w:t>
-      </w:r>
-      <w:r>
-        <w:rPr>
-          <w:rFonts w:eastAsia="함초롬바탕" w:hAnsi="함초롬바탕" w:cs="함초롬바탕" w:hint="eastAsia"/>
-        </w:rPr>
-        <w:t>자 이상의 글자로 작성한다</w:t>
-      </w:r>
-      <w:r>
-        <w:rPr>
-          <w:rFonts w:eastAsia="함초롬바탕"/>
-        </w:rPr>
-        <w:t>.</w:t>
+      <w:proofErr w:type="gramStart"/>
+      <w:r>
+        <w:rPr>
+          <w:rFonts w:eastAsia="함초롬바탕"/>
+        </w:rPr>
+        <w:t>update</w:t>
+      </w:r>
+      <w:proofErr w:type="gramEnd"/>
+      <w:r>
+        <w:rPr>
+          <w:rFonts w:eastAsia="함초롬바탕"/>
+        </w:rPr>
+        <w:t>: update in existed file</w:t>
       </w:r>
     </w:p>
     <w:p>
@@ -552,31 +1219,19 @@
       <w:r>
         <w:tab/>
       </w:r>
-      <w:r>
-        <w:rPr>
-          <w:rFonts w:eastAsia="함초롬바탕" w:hAnsi="함초롬바탕" w:cs="함초롬바탕" w:hint="eastAsia"/>
-        </w:rPr>
-        <w:t>다음과 같은 형식으로 작성한다</w:t>
-      </w:r>
-      <w:r>
-        <w:rPr>
-          <w:rFonts w:eastAsia="함초롬바탕"/>
-        </w:rPr>
-        <w:t>. [do list] + [something] + [route]</w:t>
-      </w:r>
-    </w:p>
-    <w:p>
-      <w:pPr>
-        <w:pStyle w:val="a3"/>
-      </w:pPr>
-      <w:r>
-        <w:tab/>
-      </w:r>
-      <w:r>
-        <w:rPr>
-          <w:rFonts w:eastAsia="함초롬바탕"/>
-        </w:rPr>
-        <w:t>ex) Add navbar in index.html</w:t>
+      <w:proofErr w:type="gramStart"/>
+      <w:r>
+        <w:rPr>
+          <w:rFonts w:eastAsia="함초롬바탕"/>
+        </w:rPr>
+        <w:t>create</w:t>
+      </w:r>
+      <w:proofErr w:type="gramEnd"/>
+      <w:r>
+        <w:rPr>
+          <w:rFonts w:eastAsia="함초롬바탕"/>
+        </w:rPr>
+        <w:t>: create new file</w:t>
       </w:r>
     </w:p>
     <w:p>
@@ -592,136 +1247,19 @@
       <w:r>
         <w:tab/>
       </w:r>
-      <w:r>
-        <w:rPr>
-          <w:rFonts w:eastAsia="함초롬바탕"/>
-        </w:rPr>
-        <w:t>Description</w:t>
-      </w:r>
-      <w:r>
-        <w:rPr>
-          <w:rFonts w:eastAsia="함초롬바탕" w:hAnsi="함초롬바탕" w:cs="함초롬바탕" w:hint="eastAsia"/>
-        </w:rPr>
-        <w:t xml:space="preserve">은 관련된 이슈 넘버를 최상단에 작성하며 </w:t>
-      </w:r>
-      <w:r>
-        <w:rPr>
-          <w:rFonts w:eastAsia="함초롬바탕"/>
-        </w:rPr>
-        <w:t>“</w:t>
-      </w:r>
-      <w:r>
-        <w:rPr>
-          <w:rFonts w:eastAsia="함초롬바탕" w:hAnsi="함초롬바탕" w:cs="함초롬바탕" w:hint="eastAsia"/>
-        </w:rPr>
-        <w:t>어떻게</w:t>
-      </w:r>
-      <w:r>
-        <w:rPr>
-          <w:rFonts w:eastAsia="함초롬바탕"/>
-        </w:rPr>
-        <w:t>”</w:t>
-      </w:r>
-      <w:r>
-        <w:rPr>
-          <w:rFonts w:eastAsia="함초롬바탕"/>
-        </w:rPr>
-        <w:t xml:space="preserve"> </w:t>
-      </w:r>
-      <w:r>
-        <w:rPr>
-          <w:rFonts w:eastAsia="함초롬바탕" w:hAnsi="함초롬바탕" w:cs="함초롬바탕" w:hint="eastAsia"/>
-        </w:rPr>
-        <w:t xml:space="preserve">가 아닌 </w:t>
-      </w:r>
-      <w:r>
-        <w:rPr>
-          <w:rFonts w:eastAsia="함초롬바탕"/>
-        </w:rPr>
-        <w:t>“</w:t>
-      </w:r>
-      <w:r>
-        <w:rPr>
-          <w:rFonts w:eastAsia="함초롬바탕" w:hAnsi="함초롬바탕" w:cs="함초롬바탕" w:hint="eastAsia"/>
-        </w:rPr>
-        <w:t>무엇을</w:t>
-      </w:r>
-      <w:r>
-        <w:rPr>
-          <w:rFonts w:eastAsia="함초롬바탕"/>
-        </w:rPr>
-        <w:t>”</w:t>
-      </w:r>
-      <w:r>
-        <w:rPr>
-          <w:rFonts w:eastAsia="함초롬바탕"/>
-        </w:rPr>
-        <w:t xml:space="preserve">, </w:t>
-      </w:r>
-      <w:r>
-        <w:tab/>
-      </w:r>
-      <w:r>
-        <w:rPr>
-          <w:rFonts w:eastAsia="함초롬바탕"/>
-        </w:rPr>
-        <w:t>“</w:t>
-      </w:r>
-      <w:r>
-        <w:rPr>
-          <w:rFonts w:eastAsia="함초롬바탕" w:hAnsi="함초롬바탕" w:cs="함초롬바탕" w:hint="eastAsia"/>
-        </w:rPr>
-        <w:t>왜</w:t>
-      </w:r>
-      <w:r>
-        <w:rPr>
-          <w:rFonts w:eastAsia="함초롬바탕"/>
-        </w:rPr>
-        <w:t>”</w:t>
-      </w:r>
-      <w:proofErr w:type="spellStart"/>
-      <w:r>
-        <w:rPr>
-          <w:rFonts w:eastAsia="함초롬바탕" w:hAnsi="함초롬바탕" w:cs="함초롬바탕" w:hint="eastAsia"/>
-        </w:rPr>
-        <w:t>를</w:t>
-      </w:r>
-      <w:proofErr w:type="spellEnd"/>
-      <w:r>
-        <w:rPr>
-          <w:rFonts w:eastAsia="함초롬바탕" w:hAnsi="함초롬바탕" w:cs="함초롬바탕" w:hint="eastAsia"/>
-        </w:rPr>
-        <w:t xml:space="preserve"> 중심으로 작성한다</w:t>
-      </w:r>
-      <w:r>
-        <w:rPr>
-          <w:rFonts w:eastAsia="함초롬바탕"/>
-        </w:rPr>
-        <w:t>.</w:t>
-      </w:r>
-    </w:p>
-    <w:p>
-      <w:pPr>
-        <w:pStyle w:val="a3"/>
-        <w:rPr>
-          <w:rFonts w:hint="eastAsia"/>
-        </w:rPr>
-      </w:pPr>
-    </w:p>
-    <w:p>
-      <w:pPr>
-        <w:pStyle w:val="a3"/>
-      </w:pPr>
-      <w:r>
-        <w:rPr>
-          <w:rFonts w:eastAsia="함초롬바탕"/>
-          <w:b/>
-          <w:bCs/>
-          <w:color w:val="1E7452"/>
-          <w:sz w:val="30"/>
-          <w:szCs w:val="30"/>
-        </w:rPr>
-        <w:t>[Do list]</w:t>
+      <w:proofErr w:type="gramStart"/>
+      <w:r>
+        <w:rPr>
+          <w:rFonts w:eastAsia="함초롬바탕"/>
+        </w:rPr>
+        <w:t>remove</w:t>
+      </w:r>
+      <w:proofErr w:type="gramEnd"/>
+      <w:r>
+        <w:rPr>
+          <w:rFonts w:eastAsia="함초롬바탕"/>
+        </w:rPr>
+        <w:t>: remove file</w:t>
       </w:r>
     </w:p>
     <w:p>
@@ -742,165 +1280,19 @@
         <w:rPr>
           <w:rFonts w:eastAsia="함초롬바탕"/>
         </w:rPr>
-        <w:t>add</w:t>
+        <w:t>rename</w:t>
       </w:r>
       <w:proofErr w:type="gramEnd"/>
       <w:r>
         <w:rPr>
           <w:rFonts w:eastAsia="함초롬바탕"/>
         </w:rPr>
-        <w:t xml:space="preserve">: add new function or section in existed file </w:t>
-      </w:r>
-    </w:p>
-    <w:p>
-      <w:pPr>
-        <w:pStyle w:val="a3"/>
-      </w:pPr>
-      <w:r>
-        <w:rPr>
-          <w:rFonts w:eastAsia="함초롬바탕"/>
-        </w:rPr>
-        <w:t>#</w:t>
-      </w:r>
-      <w:r>
-        <w:tab/>
-      </w:r>
-      <w:proofErr w:type="gramStart"/>
-      <w:r>
-        <w:rPr>
-          <w:rFonts w:eastAsia="함초롬바탕"/>
-        </w:rPr>
-        <w:t>delete</w:t>
-      </w:r>
-      <w:proofErr w:type="gramEnd"/>
-      <w:r>
-        <w:rPr>
-          <w:rFonts w:eastAsia="함초롬바탕"/>
-        </w:rPr>
-        <w:t>: delete contents in existed file</w:t>
-      </w:r>
-    </w:p>
-    <w:p>
-      <w:pPr>
-        <w:pStyle w:val="a3"/>
-        <w:rPr>
-          <w:rFonts w:hint="eastAsia"/>
-        </w:rPr>
-      </w:pPr>
-      <w:r>
-        <w:rPr>
-          <w:rFonts w:eastAsia="함초롬바탕"/>
-        </w:rPr>
-        <w:t>#</w:t>
-      </w:r>
-      <w:r>
-        <w:tab/>
-      </w:r>
-      <w:proofErr w:type="gramStart"/>
-      <w:r>
-        <w:rPr>
-          <w:rFonts w:eastAsia="함초롬바탕"/>
-        </w:rPr>
-        <w:t>update</w:t>
-      </w:r>
-      <w:proofErr w:type="gramEnd"/>
-      <w:r>
-        <w:rPr>
-          <w:rFonts w:eastAsia="함초롬바탕"/>
-        </w:rPr>
-        <w:t>: update in existed file</w:t>
-      </w:r>
-    </w:p>
-    <w:p>
-      <w:pPr>
-        <w:pStyle w:val="a3"/>
-      </w:pPr>
-      <w:r>
-        <w:rPr>
-          <w:rFonts w:eastAsia="함초롬바탕"/>
-        </w:rPr>
-        <w:t>#</w:t>
-      </w:r>
-      <w:r>
-        <w:tab/>
-      </w:r>
-      <w:proofErr w:type="gramStart"/>
-      <w:r>
-        <w:rPr>
-          <w:rFonts w:eastAsia="함초롬바탕"/>
-        </w:rPr>
-        <w:t>create</w:t>
-      </w:r>
-      <w:proofErr w:type="gramEnd"/>
-      <w:r>
-        <w:rPr>
-          <w:rFonts w:eastAsia="함초롬바탕"/>
-        </w:rPr>
-        <w:t>: create new file</w:t>
-      </w:r>
-    </w:p>
-    <w:p>
-      <w:pPr>
-        <w:pStyle w:val="a3"/>
-      </w:pPr>
-      <w:r>
-        <w:rPr>
-          <w:rFonts w:eastAsia="함초롬바탕"/>
-        </w:rPr>
-        <w:t>#</w:t>
-      </w:r>
-      <w:r>
-        <w:tab/>
-      </w:r>
-      <w:proofErr w:type="gramStart"/>
-      <w:r>
-        <w:rPr>
-          <w:rFonts w:eastAsia="함초롬바탕"/>
-        </w:rPr>
-        <w:t>remove</w:t>
-      </w:r>
-      <w:proofErr w:type="gramEnd"/>
-      <w:r>
-        <w:rPr>
-          <w:rFonts w:eastAsia="함초롬바탕"/>
-        </w:rPr>
-        <w:t>: remove file</w:t>
-      </w:r>
-    </w:p>
-    <w:p>
-      <w:pPr>
-        <w:pStyle w:val="a3"/>
-      </w:pPr>
-      <w:r>
-        <w:rPr>
-          <w:rFonts w:eastAsia="함초롬바탕"/>
-        </w:rPr>
-        <w:t>#</w:t>
-      </w:r>
-      <w:r>
-        <w:tab/>
-      </w:r>
-      <w:proofErr w:type="gramStart"/>
-      <w:r>
-        <w:rPr>
-          <w:rFonts w:eastAsia="함초롬바탕"/>
-        </w:rPr>
-        <w:t>rename</w:t>
-      </w:r>
-      <w:proofErr w:type="gramEnd"/>
-      <w:r>
-        <w:rPr>
-          <w:rFonts w:eastAsia="함초롬바탕"/>
-        </w:rPr>
         <w:t>: rename file</w:t>
       </w:r>
     </w:p>
     <w:p>
       <w:pPr>
         <w:pStyle w:val="a3"/>
-        <w:rPr>
-          <w:rFonts w:hint="eastAsia"/>
-        </w:rPr>
       </w:pPr>
       <w:r>
         <w:rPr>
@@ -1368,6 +1760,195 @@
     </w:sectPr>
   </w:body>
 </w:document>
+</file>
+
+<file path=word/numbering.xml><?xml version="1.0" encoding="utf-8"?>
+<w:numbering xmlns:wpc="http://schemas.microsoft.com/office/word/2010/wordprocessingCanvas" xmlns:cx="http://schemas.microsoft.com/office/drawing/2014/chartex" xmlns:cx1="http://schemas.microsoft.com/office/drawing/2015/9/8/chartex" xmlns:cx2="http://schemas.microsoft.com/office/drawing/2015/10/21/chartex" xmlns:cx3="http://schemas.microsoft.com/office/drawing/2016/5/9/chartex" xmlns:cx4="http://schemas.microsoft.com/office/drawing/2016/5/10/chartex" xmlns:cx5="http://schemas.microsoft.com/office/drawing/2016/5/11/chartex" xmlns:cx6="http://schemas.microsoft.com/office/drawing/2016/5/12/chartex" xmlns:cx7="http://schemas.microsoft.com/office/drawing/2016/5/13/chartex" xmlns:cx8="http://schemas.microsoft.com/office/drawing/2016/5/14/chartex" xmlns:mc="http://schemas.openxmlformats.org/markup-compatibility/2006" xmlns:aink="http://schemas.microsoft.com/office/drawing/2016/ink" xmlns:am3d="http://schemas.microsoft.com/office/drawing/2017/model3d" xmlns:o="urn:schemas-microsoft-com:office:office" xmlns:r="http://schemas.openxmlformats.org/officeDocument/2006/relationships" xmlns:m="http://schemas.openxmlformats.org/officeDocument/2006/math" xmlns:v="urn:schemas-microsoft-com:vml" xmlns:wp14="http://schemas.microsoft.com/office/word/2010/wordprocessingDrawing" xmlns:wp="http://schemas.openxmlformats.org/drawingml/2006/wordprocessingDrawing" xmlns:w10="urn:schemas-microsoft-com:office:word" xmlns:w="http://schemas.openxmlformats.org/wordprocessingml/2006/main" xmlns:w14="http://schemas.microsoft.com/office/word/2010/wordml" xmlns:w15="http://schemas.microsoft.com/office/word/2012/wordml" xmlns:w16cex="http://schemas.microsoft.com/office/word/2018/wordml/cex" xmlns:w16cid="http://schemas.microsoft.com/office/word/2016/wordml/cid" xmlns:w16="http://schemas.microsoft.com/office/word/2018/wordml" xmlns:w16sdtdh="http://schemas.microsoft.com/office/word/2020/wordml/sdtdatahash" xmlns:w16se="http://schemas.microsoft.com/office/word/2015/wordml/symex" xmlns:wpg="http://schemas.microsoft.com/office/word/2010/wordprocessingGroup" xmlns:wpi="http://schemas.microsoft.com/office/word/2010/wordprocessingInk" xmlns:wne="http://schemas.microsoft.com/office/word/2006/wordml" xmlns:wps="http://schemas.microsoft.com/office/word/2010/wordprocessingShape" mc:Ignorable="w14 w15 w16se w16cid w16 w16cex w16sdtdh wp14">
+  <w:abstractNum w:abstractNumId="0" w15:restartNumberingAfterBreak="0">
+    <w:nsid w:val="24020F0B"/>
+    <w:multiLevelType w:val="hybridMultilevel"/>
+    <w:tmpl w:val="2BE41444"/>
+    <w:lvl w:ilvl="0" w:tplc="FC6A0D50">
+      <w:start w:val="1"/>
+      <w:numFmt w:val="decimal"/>
+      <w:lvlText w:val="%1."/>
+      <w:lvlJc w:val="left"/>
+      <w:pPr>
+        <w:ind w:left="760" w:hanging="360"/>
+      </w:pPr>
+      <w:rPr>
+        <w:rFonts w:eastAsia="함초롬바탕" w:hAnsi="함초롬바탕" w:cs="함초롬바탕" w:hint="default"/>
+      </w:rPr>
+    </w:lvl>
+    <w:lvl w:ilvl="1" w:tplc="04090019" w:tentative="1">
+      <w:start w:val="1"/>
+      <w:numFmt w:val="upperLetter"/>
+      <w:lvlText w:val="%2."/>
+      <w:lvlJc w:val="left"/>
+      <w:pPr>
+        <w:ind w:left="1200" w:hanging="400"/>
+      </w:pPr>
+    </w:lvl>
+    <w:lvl w:ilvl="2" w:tplc="0409001B" w:tentative="1">
+      <w:start w:val="1"/>
+      <w:numFmt w:val="lowerRoman"/>
+      <w:lvlText w:val="%3."/>
+      <w:lvlJc w:val="right"/>
+      <w:pPr>
+        <w:ind w:left="1600" w:hanging="400"/>
+      </w:pPr>
+    </w:lvl>
+    <w:lvl w:ilvl="3" w:tplc="0409000F" w:tentative="1">
+      <w:start w:val="1"/>
+      <w:numFmt w:val="decimal"/>
+      <w:lvlText w:val="%4."/>
+      <w:lvlJc w:val="left"/>
+      <w:pPr>
+        <w:ind w:left="2000" w:hanging="400"/>
+      </w:pPr>
+    </w:lvl>
+    <w:lvl w:ilvl="4" w:tplc="04090019" w:tentative="1">
+      <w:start w:val="1"/>
+      <w:numFmt w:val="upperLetter"/>
+      <w:lvlText w:val="%5."/>
+      <w:lvlJc w:val="left"/>
+      <w:pPr>
+        <w:ind w:left="2400" w:hanging="400"/>
+      </w:pPr>
+    </w:lvl>
+    <w:lvl w:ilvl="5" w:tplc="0409001B" w:tentative="1">
+      <w:start w:val="1"/>
+      <w:numFmt w:val="lowerRoman"/>
+      <w:lvlText w:val="%6."/>
+      <w:lvlJc w:val="right"/>
+      <w:pPr>
+        <w:ind w:left="2800" w:hanging="400"/>
+      </w:pPr>
+    </w:lvl>
+    <w:lvl w:ilvl="6" w:tplc="0409000F" w:tentative="1">
+      <w:start w:val="1"/>
+      <w:numFmt w:val="decimal"/>
+      <w:lvlText w:val="%7."/>
+      <w:lvlJc w:val="left"/>
+      <w:pPr>
+        <w:ind w:left="3200" w:hanging="400"/>
+      </w:pPr>
+    </w:lvl>
+    <w:lvl w:ilvl="7" w:tplc="04090019" w:tentative="1">
+      <w:start w:val="1"/>
+      <w:numFmt w:val="upperLetter"/>
+      <w:lvlText w:val="%8."/>
+      <w:lvlJc w:val="left"/>
+      <w:pPr>
+        <w:ind w:left="3600" w:hanging="400"/>
+      </w:pPr>
+    </w:lvl>
+    <w:lvl w:ilvl="8" w:tplc="0409001B" w:tentative="1">
+      <w:start w:val="1"/>
+      <w:numFmt w:val="lowerRoman"/>
+      <w:lvlText w:val="%9."/>
+      <w:lvlJc w:val="right"/>
+      <w:pPr>
+        <w:ind w:left="4000" w:hanging="400"/>
+      </w:pPr>
+    </w:lvl>
+  </w:abstractNum>
+  <w:abstractNum w:abstractNumId="1" w15:restartNumberingAfterBreak="0">
+    <w:nsid w:val="7F7E6675"/>
+    <w:multiLevelType w:val="hybridMultilevel"/>
+    <w:tmpl w:val="0736237E"/>
+    <w:lvl w:ilvl="0" w:tplc="9B4C4742">
+      <w:start w:val="1"/>
+      <w:numFmt w:val="decimal"/>
+      <w:lvlText w:val="%1."/>
+      <w:lvlJc w:val="left"/>
+      <w:pPr>
+        <w:ind w:left="760" w:hanging="360"/>
+      </w:pPr>
+      <w:rPr>
+        <w:rFonts w:eastAsia="함초롬바탕" w:hAnsi="함초롬바탕" w:cs="함초롬바탕" w:hint="default"/>
+      </w:rPr>
+    </w:lvl>
+    <w:lvl w:ilvl="1" w:tplc="04090019" w:tentative="1">
+      <w:start w:val="1"/>
+      <w:numFmt w:val="upperLetter"/>
+      <w:lvlText w:val="%2."/>
+      <w:lvlJc w:val="left"/>
+      <w:pPr>
+        <w:ind w:left="1200" w:hanging="400"/>
+      </w:pPr>
+    </w:lvl>
+    <w:lvl w:ilvl="2" w:tplc="0409001B" w:tentative="1">
+      <w:start w:val="1"/>
+      <w:numFmt w:val="lowerRoman"/>
+      <w:lvlText w:val="%3."/>
+      <w:lvlJc w:val="right"/>
+      <w:pPr>
+        <w:ind w:left="1600" w:hanging="400"/>
+      </w:pPr>
+    </w:lvl>
+    <w:lvl w:ilvl="3" w:tplc="0409000F" w:tentative="1">
+      <w:start w:val="1"/>
+      <w:numFmt w:val="decimal"/>
+      <w:lvlText w:val="%4."/>
+      <w:lvlJc w:val="left"/>
+      <w:pPr>
+        <w:ind w:left="2000" w:hanging="400"/>
+      </w:pPr>
+    </w:lvl>
+    <w:lvl w:ilvl="4" w:tplc="04090019" w:tentative="1">
+      <w:start w:val="1"/>
+      <w:numFmt w:val="upperLetter"/>
+      <w:lvlText w:val="%5."/>
+      <w:lvlJc w:val="left"/>
+      <w:pPr>
+        <w:ind w:left="2400" w:hanging="400"/>
+      </w:pPr>
+    </w:lvl>
+    <w:lvl w:ilvl="5" w:tplc="0409001B" w:tentative="1">
+      <w:start w:val="1"/>
+      <w:numFmt w:val="lowerRoman"/>
+      <w:lvlText w:val="%6."/>
+      <w:lvlJc w:val="right"/>
+      <w:pPr>
+        <w:ind w:left="2800" w:hanging="400"/>
+      </w:pPr>
+    </w:lvl>
+    <w:lvl w:ilvl="6" w:tplc="0409000F" w:tentative="1">
+      <w:start w:val="1"/>
+      <w:numFmt w:val="decimal"/>
+      <w:lvlText w:val="%7."/>
+      <w:lvlJc w:val="left"/>
+      <w:pPr>
+        <w:ind w:left="3200" w:hanging="400"/>
+      </w:pPr>
+    </w:lvl>
+    <w:lvl w:ilvl="7" w:tplc="04090019" w:tentative="1">
+      <w:start w:val="1"/>
+      <w:numFmt w:val="upperLetter"/>
+      <w:lvlText w:val="%8."/>
+      <w:lvlJc w:val="left"/>
+      <w:pPr>
+        <w:ind w:left="3600" w:hanging="400"/>
+      </w:pPr>
+    </w:lvl>
+    <w:lvl w:ilvl="8" w:tplc="0409001B" w:tentative="1">
+      <w:start w:val="1"/>
+      <w:numFmt w:val="lowerRoman"/>
+      <w:lvlText w:val="%9."/>
+      <w:lvlJc w:val="right"/>
+      <w:pPr>
+        <w:ind w:left="4000" w:hanging="400"/>
+      </w:pPr>
+    </w:lvl>
+  </w:abstractNum>
+  <w:num w:numId="1">
+    <w:abstractNumId w:val="0"/>
+  </w:num>
+  <w:num w:numId="2">
+    <w:abstractNumId w:val="1"/>
+  </w:num>
+</w:numbering>
 </file>
 
 <file path=word/styles.xml><?xml version="1.0" encoding="utf-8"?>
@@ -1769,6 +2350,7 @@
   <w:style w:type="paragraph" w:default="1" w:styleId="a">
     <w:name w:val="Normal"/>
     <w:qFormat/>
+    <w:rsid w:val="00587020"/>
     <w:pPr>
       <w:widowControl w:val="0"/>
       <w:wordWrap w:val="0"/>

</xml_diff>